<commit_message>
Subindo alterações finais - projeto completo
</commit_message>
<xml_diff>
--- a/Documentacao/Documentacao_Projeto-Individual.docx
+++ b/Documentacao/Documentacao_Projeto-Individual.docx
@@ -57,7 +57,23 @@
           <w:sz w:val="24"/>
           <w:szCs w:val="24"/>
         </w:rPr>
-        <w:t>Bianca Namie Hara Tsuchiya</w:t>
+        <w:t xml:space="preserve">Bianca </w:t>
+      </w:r>
+      <w:proofErr w:type="spellStart"/>
+      <w:r>
+        <w:rPr>
+          <w:sz w:val="24"/>
+          <w:szCs w:val="24"/>
+        </w:rPr>
+        <w:t>Namie</w:t>
+      </w:r>
+      <w:proofErr w:type="spellEnd"/>
+      <w:r>
+        <w:rPr>
+          <w:sz w:val="24"/>
+          <w:szCs w:val="24"/>
+        </w:rPr>
+        <w:t xml:space="preserve"> Hara Tsuchiya</w:t>
       </w:r>
     </w:p>
     <w:p>
@@ -376,7 +392,55 @@
           <w:sz w:val="24"/>
           <w:szCs w:val="24"/>
         </w:rPr>
-        <w:t xml:space="preserve">O primeiro a utilizar o termo Realismo foi o pintor francês Gustave Coubert, que teve seus trabalhos impedidos de serem expostos, acusados serem ofensivos. Coubert expressou em seus quadros a realidade nua e crua da sociedade, sem enfeites e idealizações do Romantismo. Diante da recusa, o pintor organizou sua própria exposição e a chamou de “Le Réalisme” (“O Realismo”). </w:t>
+        <w:t xml:space="preserve">O primeiro a utilizar o termo Realismo foi o pintor francês Gustave </w:t>
+      </w:r>
+      <w:proofErr w:type="spellStart"/>
+      <w:r>
+        <w:rPr>
+          <w:sz w:val="24"/>
+          <w:szCs w:val="24"/>
+        </w:rPr>
+        <w:t>Coubert</w:t>
+      </w:r>
+      <w:proofErr w:type="spellEnd"/>
+      <w:r>
+        <w:rPr>
+          <w:sz w:val="24"/>
+          <w:szCs w:val="24"/>
+        </w:rPr>
+        <w:t xml:space="preserve">, que teve seus trabalhos impedidos de serem expostos, acusados serem ofensivos. </w:t>
+      </w:r>
+      <w:proofErr w:type="spellStart"/>
+      <w:r>
+        <w:rPr>
+          <w:sz w:val="24"/>
+          <w:szCs w:val="24"/>
+        </w:rPr>
+        <w:t>Coubert</w:t>
+      </w:r>
+      <w:proofErr w:type="spellEnd"/>
+      <w:r>
+        <w:rPr>
+          <w:sz w:val="24"/>
+          <w:szCs w:val="24"/>
+        </w:rPr>
+        <w:t xml:space="preserve"> expressou em seus quadros a realidade nua e crua da sociedade, sem enfeites e idealizações do Romantismo. Diante da recusa, o pintor organizou sua própria exposição e a chamou de “Le </w:t>
+      </w:r>
+      <w:proofErr w:type="spellStart"/>
+      <w:r>
+        <w:rPr>
+          <w:sz w:val="24"/>
+          <w:szCs w:val="24"/>
+        </w:rPr>
+        <w:t>Réalisme</w:t>
+      </w:r>
+      <w:proofErr w:type="spellEnd"/>
+      <w:r>
+        <w:rPr>
+          <w:sz w:val="24"/>
+          <w:szCs w:val="24"/>
+        </w:rPr>
+        <w:t xml:space="preserve">” (“O Realismo”). </w:t>
       </w:r>
     </w:p>
     <w:p>
@@ -507,7 +571,23 @@
           <w:sz w:val="24"/>
           <w:szCs w:val="24"/>
         </w:rPr>
-        <w:t>O hiper-realismo, por sua vez, mesmo tendo sua base no fotorrealismo, vai além e leva a realidade ao extremo. E mais, enquanto a pintura fotorrealista apresenta imagens limpas de carga social, política ou emocional, os hiper-realistas acentuam esses aspectos. Dão ênfase a eles e tornando a pintura ou desenho mais sensitivo, buscando simular a realidade e trazendo a sensação de realidade ao observador, indo até mais além que a própria fotografia de referência.</w:t>
+        <w:t xml:space="preserve">O hiper-realismo, por sua vez, mesmo tendo sua base no fotorrealismo, vai além e leva a realidade ao extremo. E mais, enquanto a pintura </w:t>
+      </w:r>
+      <w:proofErr w:type="spellStart"/>
+      <w:r>
+        <w:rPr>
+          <w:sz w:val="24"/>
+          <w:szCs w:val="24"/>
+        </w:rPr>
+        <w:t>fotorrealista</w:t>
+      </w:r>
+      <w:proofErr w:type="spellEnd"/>
+      <w:r>
+        <w:rPr>
+          <w:sz w:val="24"/>
+          <w:szCs w:val="24"/>
+        </w:rPr>
+        <w:t xml:space="preserve"> apresenta imagens limpas de carga social, política ou emocional, os hiper-realistas acentuam esses aspectos. Dão ênfase a eles e tornando a pintura ou desenho mais sensitivo, buscando simular a realidade e trazendo a sensação de realidade ao observador, indo até mais além que a própria fotografia de referência.</w:t>
       </w:r>
     </w:p>
     <w:p>
@@ -697,7 +777,39 @@
           <w:sz w:val="24"/>
           <w:szCs w:val="24"/>
         </w:rPr>
-        <w:t>De acordo com os resultados de um teste, publicados no periódico The Arts in Psychotherapy, o ato de desenhar aument</w:t>
+        <w:t xml:space="preserve">De acordo com os resultados de um teste, publicados no periódico The </w:t>
+      </w:r>
+      <w:proofErr w:type="spellStart"/>
+      <w:r>
+        <w:rPr>
+          <w:sz w:val="24"/>
+          <w:szCs w:val="24"/>
+        </w:rPr>
+        <w:t>Arts</w:t>
+      </w:r>
+      <w:proofErr w:type="spellEnd"/>
+      <w:r>
+        <w:rPr>
+          <w:sz w:val="24"/>
+          <w:szCs w:val="24"/>
+        </w:rPr>
+        <w:t xml:space="preserve"> in </w:t>
+      </w:r>
+      <w:proofErr w:type="spellStart"/>
+      <w:r>
+        <w:rPr>
+          <w:sz w:val="24"/>
+          <w:szCs w:val="24"/>
+        </w:rPr>
+        <w:t>Psychotherapy</w:t>
+      </w:r>
+      <w:proofErr w:type="spellEnd"/>
+      <w:r>
+        <w:rPr>
+          <w:sz w:val="24"/>
+          <w:szCs w:val="24"/>
+        </w:rPr>
+        <w:t>, o ato de desenhar aument</w:t>
       </w:r>
       <w:r>
         <w:rPr>
@@ -747,187 +859,137 @@
     </w:p>
     <w:p>
       <w:pPr>
-        <w:ind w:firstLine="708"/>
-        <w:rPr>
-          <w:sz w:val="24"/>
-          <w:szCs w:val="24"/>
-        </w:rPr>
-      </w:pPr>
-      <w:r>
-        <w:rPr>
-          <w:sz w:val="24"/>
-          <w:szCs w:val="24"/>
-        </w:rPr>
-        <w:t>Observação</w:t>
-      </w:r>
-      <w:r>
-        <w:rPr>
-          <w:sz w:val="24"/>
-          <w:szCs w:val="24"/>
-        </w:rPr>
-        <w:t xml:space="preserve"> *</w:t>
-      </w:r>
+        <w:rPr>
+          <w:sz w:val="24"/>
+          <w:szCs w:val="24"/>
+        </w:rPr>
+      </w:pPr>
     </w:p>
     <w:p>
       <w:pPr>
-        <w:ind w:firstLine="708"/>
-        <w:rPr>
-          <w:sz w:val="24"/>
-          <w:szCs w:val="24"/>
-        </w:rPr>
-      </w:pPr>
-      <w:r>
-        <w:rPr>
-          <w:sz w:val="24"/>
-          <w:szCs w:val="24"/>
-        </w:rPr>
-        <w:t>Anseio pela perfeição</w:t>
-      </w:r>
-      <w:r>
-        <w:rPr>
-          <w:sz w:val="24"/>
-          <w:szCs w:val="24"/>
-        </w:rPr>
-        <w:t xml:space="preserve"> *</w:t>
+        <w:pStyle w:val="Ttulo1"/>
+      </w:pPr>
+      <w:r>
+        <w:t xml:space="preserve">Escopo </w:t>
       </w:r>
     </w:p>
     <w:p>
       <w:pPr>
-        <w:ind w:firstLine="708"/>
-        <w:rPr>
-          <w:sz w:val="24"/>
-          <w:szCs w:val="24"/>
-        </w:rPr>
-      </w:pPr>
-      <w:r>
-        <w:rPr>
-          <w:sz w:val="24"/>
-          <w:szCs w:val="24"/>
-        </w:rPr>
-        <w:t>Atenção aos detalhes</w:t>
-      </w:r>
-      <w:r>
-        <w:rPr>
-          <w:sz w:val="24"/>
-          <w:szCs w:val="24"/>
-        </w:rPr>
-        <w:t xml:space="preserve"> – valorização dos objetos e seus detalhes</w:t>
-      </w:r>
-      <w:r>
-        <w:rPr>
-          <w:sz w:val="24"/>
-          <w:szCs w:val="24"/>
-        </w:rPr>
-        <w:t xml:space="preserve"> *</w:t>
+        <w:jc w:val="both"/>
+        <w:rPr>
+          <w:rFonts w:eastAsia="Arial" w:cs="Arial"/>
+          <w:sz w:val="24"/>
+          <w:szCs w:val="24"/>
+        </w:rPr>
+      </w:pPr>
+      <w:r>
+        <w:rPr>
+          <w:rFonts w:eastAsia="Arial" w:cs="Arial"/>
+          <w:sz w:val="24"/>
+          <w:szCs w:val="24"/>
+        </w:rPr>
+        <w:tab/>
+        <w:t>O projeto será formado pelo desenvolvimento de um site, que conterá informações sobre a arte do desenho realista, a visão e os valores associados à essa arte</w:t>
+      </w:r>
+      <w:r>
+        <w:rPr>
+          <w:rFonts w:eastAsia="Arial" w:cs="Arial"/>
+          <w:sz w:val="24"/>
+          <w:szCs w:val="24"/>
+        </w:rPr>
+        <w:t xml:space="preserve"> e pertencentes a</w:t>
+      </w:r>
+      <w:r>
+        <w:rPr>
+          <w:rFonts w:eastAsia="Arial" w:cs="Arial"/>
+          <w:sz w:val="24"/>
+          <w:szCs w:val="24"/>
+        </w:rPr>
+        <w:t xml:space="preserve"> desenvolvedora e responsável pelo projeto. </w:t>
+      </w:r>
+      <w:r>
+        <w:rPr>
+          <w:rFonts w:eastAsia="Arial" w:cs="Arial"/>
+          <w:sz w:val="24"/>
+          <w:szCs w:val="24"/>
+        </w:rPr>
+        <w:t>Na aplicação web s</w:t>
+      </w:r>
+      <w:r>
+        <w:rPr>
+          <w:rFonts w:eastAsia="Arial" w:cs="Arial"/>
+          <w:sz w:val="24"/>
+          <w:szCs w:val="24"/>
+        </w:rPr>
+        <w:t>erá possível a leitura</w:t>
+      </w:r>
+      <w:r>
+        <w:rPr>
+          <w:rFonts w:eastAsia="Arial" w:cs="Arial"/>
+          <w:sz w:val="24"/>
+          <w:szCs w:val="24"/>
+        </w:rPr>
+        <w:t xml:space="preserve"> e visualização</w:t>
+      </w:r>
+      <w:r>
+        <w:rPr>
+          <w:rFonts w:eastAsia="Arial" w:cs="Arial"/>
+          <w:sz w:val="24"/>
+          <w:szCs w:val="24"/>
+        </w:rPr>
+        <w:t xml:space="preserve"> do conteúdo</w:t>
+      </w:r>
+      <w:r>
+        <w:rPr>
+          <w:rFonts w:eastAsia="Arial" w:cs="Arial"/>
+          <w:sz w:val="24"/>
+          <w:szCs w:val="24"/>
+        </w:rPr>
+        <w:t xml:space="preserve"> explicativo</w:t>
+      </w:r>
+      <w:r>
+        <w:rPr>
+          <w:rFonts w:eastAsia="Arial" w:cs="Arial"/>
+          <w:sz w:val="24"/>
+          <w:szCs w:val="24"/>
+        </w:rPr>
+        <w:t>,</w:t>
+      </w:r>
+      <w:r>
+        <w:rPr>
+          <w:rFonts w:eastAsia="Arial" w:cs="Arial"/>
+          <w:sz w:val="24"/>
+          <w:szCs w:val="24"/>
+        </w:rPr>
+        <w:t xml:space="preserve"> conhecer sobre a responsável pelo projeto,</w:t>
+      </w:r>
+      <w:r>
+        <w:rPr>
+          <w:rFonts w:eastAsia="Arial" w:cs="Arial"/>
+          <w:sz w:val="24"/>
+          <w:szCs w:val="24"/>
+        </w:rPr>
+        <w:t xml:space="preserve"> </w:t>
+      </w:r>
+      <w:r>
+        <w:rPr>
+          <w:rFonts w:eastAsia="Arial" w:cs="Arial"/>
+          <w:sz w:val="24"/>
+          <w:szCs w:val="24"/>
+        </w:rPr>
+        <w:t xml:space="preserve">visualizar e se inspirar em desenhos realistas e interagir avaliando-os. </w:t>
+      </w:r>
+      <w:r>
+        <w:rPr>
+          <w:rFonts w:eastAsia="Arial" w:cs="Arial"/>
+          <w:sz w:val="24"/>
+          <w:szCs w:val="24"/>
+        </w:rPr>
+        <w:t xml:space="preserve">Desta forma, é possível alinhar as expectativas e limitar o projeto da seguinte forma: </w:t>
       </w:r>
     </w:p>
     <w:p>
       <w:pPr>
-        <w:ind w:firstLine="708"/>
-        <w:rPr>
-          <w:sz w:val="24"/>
-          <w:szCs w:val="24"/>
-        </w:rPr>
-      </w:pPr>
-      <w:r>
-        <w:rPr>
-          <w:sz w:val="24"/>
-          <w:szCs w:val="24"/>
-        </w:rPr>
-        <w:t>Percepção sobre a realidade</w:t>
-      </w:r>
-    </w:p>
-    <w:p>
-      <w:pPr>
-        <w:ind w:firstLine="708"/>
-        <w:rPr>
-          <w:sz w:val="24"/>
-          <w:szCs w:val="24"/>
-        </w:rPr>
-      </w:pPr>
-      <w:r>
-        <w:rPr>
-          <w:sz w:val="24"/>
-          <w:szCs w:val="24"/>
-        </w:rPr>
-        <w:t>Estudo</w:t>
-      </w:r>
-    </w:p>
-    <w:p>
-      <w:pPr>
-        <w:ind w:firstLine="708"/>
-        <w:rPr>
-          <w:sz w:val="24"/>
-          <w:szCs w:val="24"/>
-        </w:rPr>
-      </w:pPr>
-      <w:r>
-        <w:rPr>
-          <w:sz w:val="24"/>
-          <w:szCs w:val="24"/>
-        </w:rPr>
-        <w:t>Paciência</w:t>
-      </w:r>
-    </w:p>
-    <w:p>
-      <w:pPr>
-        <w:ind w:firstLine="708"/>
-        <w:rPr>
-          <w:sz w:val="24"/>
-          <w:szCs w:val="24"/>
-        </w:rPr>
-      </w:pPr>
-      <w:r>
-        <w:rPr>
-          <w:sz w:val="24"/>
-          <w:szCs w:val="24"/>
-        </w:rPr>
-        <w:t>Amor ao processo mais que o resultado</w:t>
-      </w:r>
-    </w:p>
-    <w:p>
-      <w:pPr>
-        <w:ind w:firstLine="708"/>
-        <w:rPr>
-          <w:sz w:val="24"/>
-          <w:szCs w:val="24"/>
-        </w:rPr>
-      </w:pPr>
-      <w:r>
-        <w:rPr>
-          <w:sz w:val="24"/>
-          <w:szCs w:val="24"/>
-        </w:rPr>
-        <w:t>Busca de inspirações - referências</w:t>
-      </w:r>
-    </w:p>
-    <w:p>
-      <w:pPr>
-        <w:ind w:firstLine="708"/>
-        <w:rPr>
-          <w:sz w:val="24"/>
-          <w:szCs w:val="24"/>
-        </w:rPr>
-      </w:pPr>
-    </w:p>
-    <w:p>
-      <w:pPr>
-        <w:rPr>
-          <w:sz w:val="24"/>
-          <w:szCs w:val="24"/>
-        </w:rPr>
-      </w:pPr>
-    </w:p>
-    <w:p>
-      <w:pPr>
-        <w:pStyle w:val="Ttulo1"/>
-      </w:pPr>
-      <w:r>
-        <w:t xml:space="preserve">Escopo </w:t>
-      </w:r>
-    </w:p>
-    <w:p>
-      <w:pPr>
         <w:jc w:val="both"/>
         <w:rPr>
           <w:rFonts w:eastAsia="Arial" w:cs="Arial"/>
@@ -941,121 +1003,7 @@
           <w:sz w:val="24"/>
           <w:szCs w:val="24"/>
         </w:rPr>
-        <w:tab/>
-        <w:t>O projeto será formado pelo desenvolvimento de um site, que conterá informações sobre a arte do desenho realista, a visão e os valores associados à essa arte</w:t>
-      </w:r>
-      <w:r>
-        <w:rPr>
-          <w:rFonts w:eastAsia="Arial" w:cs="Arial"/>
-          <w:sz w:val="24"/>
-          <w:szCs w:val="24"/>
-        </w:rPr>
-        <w:t xml:space="preserve"> e pertencentes a</w:t>
-      </w:r>
-      <w:r>
-        <w:rPr>
-          <w:rFonts w:eastAsia="Arial" w:cs="Arial"/>
-          <w:sz w:val="24"/>
-          <w:szCs w:val="24"/>
-        </w:rPr>
-        <w:t xml:space="preserve"> desenvolvedora e responsável pelo projeto. </w:t>
-      </w:r>
-      <w:r>
-        <w:rPr>
-          <w:rFonts w:eastAsia="Arial" w:cs="Arial"/>
-          <w:sz w:val="24"/>
-          <w:szCs w:val="24"/>
-        </w:rPr>
-        <w:t>Na aplicação web s</w:t>
-      </w:r>
-      <w:r>
-        <w:rPr>
-          <w:rFonts w:eastAsia="Arial" w:cs="Arial"/>
-          <w:sz w:val="24"/>
-          <w:szCs w:val="24"/>
-        </w:rPr>
-        <w:t>erá possível a leitura</w:t>
-      </w:r>
-      <w:r>
-        <w:rPr>
-          <w:rFonts w:eastAsia="Arial" w:cs="Arial"/>
-          <w:sz w:val="24"/>
-          <w:szCs w:val="24"/>
-        </w:rPr>
-        <w:t xml:space="preserve"> e visualização</w:t>
-      </w:r>
-      <w:r>
-        <w:rPr>
-          <w:rFonts w:eastAsia="Arial" w:cs="Arial"/>
-          <w:sz w:val="24"/>
-          <w:szCs w:val="24"/>
-        </w:rPr>
-        <w:t xml:space="preserve"> do conteúdo</w:t>
-      </w:r>
-      <w:r>
-        <w:rPr>
-          <w:rFonts w:eastAsia="Arial" w:cs="Arial"/>
-          <w:sz w:val="24"/>
-          <w:szCs w:val="24"/>
-        </w:rPr>
-        <w:t xml:space="preserve"> explicativo</w:t>
-      </w:r>
-      <w:r>
-        <w:rPr>
-          <w:rFonts w:eastAsia="Arial" w:cs="Arial"/>
-          <w:sz w:val="24"/>
-          <w:szCs w:val="24"/>
-        </w:rPr>
-        <w:t>,</w:t>
-      </w:r>
-      <w:r>
-        <w:rPr>
-          <w:rFonts w:eastAsia="Arial" w:cs="Arial"/>
-          <w:sz w:val="24"/>
-          <w:szCs w:val="24"/>
-        </w:rPr>
-        <w:t xml:space="preserve"> conhecer sobre a responsável pelo projeto,</w:t>
-      </w:r>
-      <w:r>
-        <w:rPr>
-          <w:rFonts w:eastAsia="Arial" w:cs="Arial"/>
-          <w:sz w:val="24"/>
-          <w:szCs w:val="24"/>
-        </w:rPr>
-        <w:t xml:space="preserve"> </w:t>
-      </w:r>
-      <w:r>
-        <w:rPr>
-          <w:rFonts w:eastAsia="Arial" w:cs="Arial"/>
-          <w:sz w:val="24"/>
-          <w:szCs w:val="24"/>
-        </w:rPr>
-        <w:t xml:space="preserve">visualizar e se inspirar em desenhos realistas e interagir avaliando-os. </w:t>
-      </w:r>
-      <w:r>
-        <w:rPr>
-          <w:rFonts w:eastAsia="Arial" w:cs="Arial"/>
-          <w:sz w:val="24"/>
-          <w:szCs w:val="24"/>
-        </w:rPr>
-        <w:t xml:space="preserve">Desta forma, é possível alinhar as expectativas e limitar o projeto da seguinte forma: </w:t>
-      </w:r>
-    </w:p>
-    <w:p>
-      <w:pPr>
-        <w:jc w:val="both"/>
-        <w:rPr>
-          <w:rFonts w:eastAsia="Arial" w:cs="Arial"/>
-          <w:sz w:val="24"/>
-          <w:szCs w:val="24"/>
-        </w:rPr>
-      </w:pPr>
-      <w:r>
-        <w:rPr>
-          <w:rFonts w:eastAsia="Arial" w:cs="Arial"/>
-          <w:sz w:val="24"/>
-          <w:szCs w:val="24"/>
-        </w:rPr>
+        <w:lastRenderedPageBreak/>
         <w:t xml:space="preserve"> </w:t>
       </w:r>
     </w:p>
@@ -1376,6 +1324,7 @@
           <w:rFonts w:eastAsia="Arial"/>
         </w:rPr>
       </w:pPr>
+      <w:proofErr w:type="spellStart"/>
       <w:r>
         <w:rPr>
           <w:rFonts w:eastAsia="Arial"/>
@@ -1386,7 +1335,14 @@
         <w:rPr>
           <w:rFonts w:eastAsia="Arial"/>
         </w:rPr>
-        <w:t>roduct Backlog</w:t>
+        <w:t>roduct</w:t>
+      </w:r>
+      <w:proofErr w:type="spellEnd"/>
+      <w:r>
+        <w:rPr>
+          <w:rFonts w:eastAsia="Arial"/>
+        </w:rPr>
+        <w:t xml:space="preserve"> Backlog</w:t>
       </w:r>
       <w:r>
         <w:rPr>
@@ -1966,7 +1922,6 @@
                 <w:sz w:val="24"/>
                 <w:szCs w:val="24"/>
               </w:rPr>
-              <w:lastRenderedPageBreak/>
               <w:t>Site</w:t>
             </w:r>
           </w:p>
@@ -2086,7 +2041,17 @@
                 <w:sz w:val="20"/>
                 <w:szCs w:val="20"/>
               </w:rPr>
-              <w:t>- Necessário ter variáveis, funções, operações matemáticas, condicionais, repetições e vetores.</w:t>
+              <w:t xml:space="preserve">- Necessário ter variáveis, funções, operações </w:t>
+            </w:r>
+            <w:r>
+              <w:rPr>
+                <w:rFonts w:ascii="Arial" w:eastAsia="Arial" w:hAnsi="Arial" w:cs="Arial"/>
+                <w:noProof/>
+                <w:sz w:val="20"/>
+                <w:szCs w:val="20"/>
+              </w:rPr>
+              <w:lastRenderedPageBreak/>
+              <w:t>matemáticas, condicionais, repetições e vetores.</w:t>
             </w:r>
           </w:p>
         </w:tc>
@@ -2113,6 +2078,7 @@
                 <w:sz w:val="24"/>
                 <w:szCs w:val="24"/>
               </w:rPr>
+              <w:lastRenderedPageBreak/>
               <w:t>Essencial</w:t>
             </w:r>
           </w:p>
@@ -3508,7 +3474,6 @@
                 <w:sz w:val="24"/>
                 <w:szCs w:val="24"/>
               </w:rPr>
-              <w:lastRenderedPageBreak/>
               <w:t>Projeto armazenado no GitHub</w:t>
             </w:r>
           </w:p>
@@ -3794,6 +3759,7 @@
                 <w:sz w:val="24"/>
                 <w:szCs w:val="24"/>
               </w:rPr>
+              <w:lastRenderedPageBreak/>
               <w:t>Criação das tabelas no banco de dados (script)</w:t>
             </w:r>
           </w:p>
@@ -5634,14 +5600,32 @@
           <w:sz w:val="24"/>
           <w:szCs w:val="24"/>
         </w:rPr>
-        <w:t xml:space="preserve"> pelo ClickUp. Este</w:t>
-      </w:r>
+        <w:t xml:space="preserve"> pelo </w:t>
+      </w:r>
+      <w:proofErr w:type="spellStart"/>
       <w:r>
         <w:rPr>
           <w:rFonts w:eastAsia="Arial" w:cs="Arial"/>
           <w:sz w:val="24"/>
           <w:szCs w:val="24"/>
         </w:rPr>
+        <w:t>ClickUp</w:t>
+      </w:r>
+      <w:proofErr w:type="spellEnd"/>
+      <w:r>
+        <w:rPr>
+          <w:rFonts w:eastAsia="Arial" w:cs="Arial"/>
+          <w:sz w:val="24"/>
+          <w:szCs w:val="24"/>
+        </w:rPr>
+        <w:t>. Este</w:t>
+      </w:r>
+      <w:r>
+        <w:rPr>
+          <w:rFonts w:eastAsia="Arial" w:cs="Arial"/>
+          <w:sz w:val="24"/>
+          <w:szCs w:val="24"/>
+        </w:rPr>
         <w:t>,</w:t>
       </w:r>
       <w:r>
@@ -5650,7 +5634,16 @@
           <w:sz w:val="24"/>
           <w:szCs w:val="24"/>
         </w:rPr>
-        <w:t xml:space="preserve"> pode ser definido como uma plataforma de trabalho baseada em nuvem e um gerenciador de tarefas, que fornece todas as ferramentas e recursos para conclusão do projeto de forma eficiente, visível e acessível.</w:t>
+        <w:t xml:space="preserve"> pode ser definido como uma plataforma de trabalho baseada em nuvem e um gerenciador de </w:t>
+      </w:r>
+      <w:r>
+        <w:rPr>
+          <w:rFonts w:eastAsia="Arial" w:cs="Arial"/>
+          <w:sz w:val="24"/>
+          <w:szCs w:val="24"/>
+        </w:rPr>
+        <w:lastRenderedPageBreak/>
+        <w:t>tarefas, que fornece todas as ferramentas e recursos para conclusão do projeto de forma eficiente, visível e acessível.</w:t>
       </w:r>
     </w:p>
     <w:p>
@@ -5794,7 +5787,25 @@
           <w:sz w:val="24"/>
           <w:szCs w:val="24"/>
         </w:rPr>
-        <w:t>Disponibilidade de diversos tipos de visualizações (lista, grantt, mapa mental, board etc.)</w:t>
+        <w:t xml:space="preserve">Disponibilidade de diversos tipos de visualizações (lista, </w:t>
+      </w:r>
+      <w:proofErr w:type="spellStart"/>
+      <w:r>
+        <w:rPr>
+          <w:rFonts w:eastAsia="Arial" w:cs="Arial"/>
+          <w:sz w:val="24"/>
+          <w:szCs w:val="24"/>
+        </w:rPr>
+        <w:t>grantt</w:t>
+      </w:r>
+      <w:proofErr w:type="spellEnd"/>
+      <w:r>
+        <w:rPr>
+          <w:rFonts w:eastAsia="Arial" w:cs="Arial"/>
+          <w:sz w:val="24"/>
+          <w:szCs w:val="24"/>
+        </w:rPr>
+        <w:t>, mapa mental, board etc.)</w:t>
       </w:r>
       <w:r>
         <w:rPr>
@@ -5926,8 +5937,13 @@
         <w:t xml:space="preserve"> da</w:t>
       </w:r>
       <w:r>
-        <w:t xml:space="preserve"> ferramenta de gestão: ClickUp</w:t>
-      </w:r>
+        <w:t xml:space="preserve"> ferramenta de gestão: </w:t>
+      </w:r>
+      <w:proofErr w:type="spellStart"/>
+      <w:r>
+        <w:t>ClickUp</w:t>
+      </w:r>
+      <w:proofErr w:type="spellEnd"/>
       <w:r>
         <w:t>.</w:t>
       </w:r>
@@ -10487,17 +10503,6 @@
 </file>
 
 <file path=customXml/item1.xml><?xml version="1.0" encoding="utf-8"?>
-<p:properties xmlns:p="http://schemas.microsoft.com/office/2006/metadata/properties" xmlns:xsi="http://www.w3.org/2001/XMLSchema-instance" xmlns:pc="http://schemas.microsoft.com/office/infopath/2007/PartnerControls">
-  <documentManagement>
-    <lcf76f155ced4ddcb4097134ff3c332f xmlns="0a53ad5e-08cc-4fba-9df9-747b79db3e02">
-      <Terms xmlns="http://schemas.microsoft.com/office/infopath/2007/PartnerControls"/>
-    </lcf76f155ced4ddcb4097134ff3c332f>
-    <TaxCatchAll xmlns="99f50afe-28e2-457c-9852-048361d66aad" xsi:nil="true"/>
-  </documentManagement>
-</p:properties>
-</file>
-
-<file path=customXml/item2.xml><?xml version="1.0" encoding="utf-8"?>
 <ct:contentTypeSchema xmlns:ct="http://schemas.microsoft.com/office/2006/metadata/contentType" xmlns:ma="http://schemas.microsoft.com/office/2006/metadata/properties/metaAttributes" ct:_="" ma:_="" ma:contentTypeName="Documento" ma:contentTypeID="0x0101007F8ECE7139958D46ABEDA89D12B90CBF" ma:contentTypeVersion="11" ma:contentTypeDescription="Crie um novo documento." ma:contentTypeScope="" ma:versionID="21e015a6802de694804c575cb15722cd">
   <xsd:schema xmlns:xsd="http://www.w3.org/2001/XMLSchema" xmlns:xs="http://www.w3.org/2001/XMLSchema" xmlns:p="http://schemas.microsoft.com/office/2006/metadata/properties" xmlns:ns2="0a53ad5e-08cc-4fba-9df9-747b79db3e02" xmlns:ns3="99f50afe-28e2-457c-9852-048361d66aad" targetNamespace="http://schemas.microsoft.com/office/2006/metadata/properties" ma:root="true" ma:fieldsID="2434ad73d381691fa3d497c2fd2bdd4c" ns2:_="" ns3:_="">
     <xsd:import namespace="0a53ad5e-08cc-4fba-9df9-747b79db3e02"/>
@@ -10686,11 +10691,18 @@
 </ct:contentTypeSchema>
 </file>
 
-<file path=customXml/item3.xml><?xml version="1.0" encoding="utf-8"?>
-<b:Sources xmlns:b="http://schemas.openxmlformats.org/officeDocument/2006/bibliography" xmlns="http://schemas.openxmlformats.org/officeDocument/2006/bibliography" SelectedStyle="\APASixthEditionOfficeOnline.xsl" StyleName="APA" Version="6"/>
+<file path=customXml/item2.xml><?xml version="1.0" encoding="utf-8"?>
+<p:properties xmlns:p="http://schemas.microsoft.com/office/2006/metadata/properties" xmlns:xsi="http://www.w3.org/2001/XMLSchema-instance" xmlns:pc="http://schemas.microsoft.com/office/infopath/2007/PartnerControls">
+  <documentManagement>
+    <lcf76f155ced4ddcb4097134ff3c332f xmlns="0a53ad5e-08cc-4fba-9df9-747b79db3e02">
+      <Terms xmlns="http://schemas.microsoft.com/office/infopath/2007/PartnerControls"/>
+    </lcf76f155ced4ddcb4097134ff3c332f>
+    <TaxCatchAll xmlns="99f50afe-28e2-457c-9852-048361d66aad" xsi:nil="true"/>
+  </documentManagement>
+</p:properties>
 </file>
 
-<file path=customXml/item4.xml><?xml version="1.0" encoding="utf-8"?>
+<file path=customXml/item3.xml><?xml version="1.0" encoding="utf-8"?>
 <?mso-contentType ?>
 <FormTemplates xmlns="http://schemas.microsoft.com/sharepoint/v3/contenttype/forms">
   <Display>DocumentLibraryForm</Display>
@@ -10699,18 +10711,11 @@
 </FormTemplates>
 </file>
 
-<file path=customXml/itemProps1.xml><?xml version="1.0" encoding="utf-8"?>
-<ds:datastoreItem xmlns:ds="http://schemas.openxmlformats.org/officeDocument/2006/customXml" ds:itemID="{79054B02-B215-46AC-9176-544339E93661}">
-  <ds:schemaRefs>
-    <ds:schemaRef ds:uri="http://schemas.microsoft.com/office/2006/metadata/properties"/>
-    <ds:schemaRef ds:uri="http://schemas.microsoft.com/office/infopath/2007/PartnerControls"/>
-    <ds:schemaRef ds:uri="0a53ad5e-08cc-4fba-9df9-747b79db3e02"/>
-    <ds:schemaRef ds:uri="99f50afe-28e2-457c-9852-048361d66aad"/>
-  </ds:schemaRefs>
-</ds:datastoreItem>
+<file path=customXml/item4.xml><?xml version="1.0" encoding="utf-8"?>
+<b:Sources xmlns:b="http://schemas.openxmlformats.org/officeDocument/2006/bibliography" xmlns="http://schemas.openxmlformats.org/officeDocument/2006/bibliography" SelectedStyle="\APASixthEditionOfficeOnline.xsl" StyleName="APA" Version="6"/>
 </file>
 
-<file path=customXml/itemProps2.xml><?xml version="1.0" encoding="utf-8"?>
+<file path=customXml/itemProps1.xml><?xml version="1.0" encoding="utf-8"?>
 <ds:datastoreItem xmlns:ds="http://schemas.openxmlformats.org/officeDocument/2006/customXml" ds:itemID="{A4DC0A27-FA5F-44DB-905C-A1401F5BD778}">
   <ds:schemaRefs>
     <ds:schemaRef ds:uri="http://schemas.microsoft.com/office/2006/metadata/contentType"/>
@@ -10729,18 +10734,29 @@
 </ds:datastoreItem>
 </file>
 
+<file path=customXml/itemProps2.xml><?xml version="1.0" encoding="utf-8"?>
+<ds:datastoreItem xmlns:ds="http://schemas.openxmlformats.org/officeDocument/2006/customXml" ds:itemID="{79054B02-B215-46AC-9176-544339E93661}">
+  <ds:schemaRefs>
+    <ds:schemaRef ds:uri="http://schemas.microsoft.com/office/2006/metadata/properties"/>
+    <ds:schemaRef ds:uri="http://schemas.microsoft.com/office/infopath/2007/PartnerControls"/>
+    <ds:schemaRef ds:uri="0a53ad5e-08cc-4fba-9df9-747b79db3e02"/>
+    <ds:schemaRef ds:uri="99f50afe-28e2-457c-9852-048361d66aad"/>
+  </ds:schemaRefs>
+</ds:datastoreItem>
+</file>
+
 <file path=customXml/itemProps3.xml><?xml version="1.0" encoding="utf-8"?>
+<ds:datastoreItem xmlns:ds="http://schemas.openxmlformats.org/officeDocument/2006/customXml" ds:itemID="{B52C9AD5-4F18-4494-A12B-C11EA8399E21}">
+  <ds:schemaRefs>
+    <ds:schemaRef ds:uri="http://schemas.microsoft.com/sharepoint/v3/contenttype/forms"/>
+  </ds:schemaRefs>
+</ds:datastoreItem>
+</file>
+
+<file path=customXml/itemProps4.xml><?xml version="1.0" encoding="utf-8"?>
 <ds:datastoreItem xmlns:ds="http://schemas.openxmlformats.org/officeDocument/2006/customXml" ds:itemID="{43C36E59-8586-4352-8310-158AD4E65655}">
   <ds:schemaRefs>
     <ds:schemaRef ds:uri="http://schemas.openxmlformats.org/officeDocument/2006/bibliography"/>
   </ds:schemaRefs>
 </ds:datastoreItem>
-</file>
-
-<file path=customXml/itemProps4.xml><?xml version="1.0" encoding="utf-8"?>
-<ds:datastoreItem xmlns:ds="http://schemas.openxmlformats.org/officeDocument/2006/customXml" ds:itemID="{B52C9AD5-4F18-4494-A12B-C11EA8399E21}">
-  <ds:schemaRefs>
-    <ds:schemaRef ds:uri="http://schemas.microsoft.com/sharepoint/v3/contenttype/forms"/>
-  </ds:schemaRefs>
-</ds:datastoreItem>
 </file>
</xml_diff>